<commit_message>
[demo] More variables in the test document
</commit_message>
<xml_diff>
--- a/demo1/test.docx
+++ b/demo1/test.docx
@@ -23,7 +23,196 @@
       </w:pPr>
       <w:r>
         <w:rPr/>
-        <w:t>к диссертации ___ФИО_в_родительном_падеже___ по теме «___ Тема_диссертации ___», представленной к защите в диссертационном совете ___ШИФР_СОВЕТА___</w:t>
+        <w:t xml:space="preserve">к диссертации ___ФИО_в_родительном_падеже___ по теме «___ Тема_диссертации ___», представленной к защите в диссертационном совете </w:t>
+      </w:r>
+      <w:r>
+        <w:rPr/>
+        <w:t>___ШИФР_СОВЕТА___</w:t>
+      </w:r>
+    </w:p>
+    <w:p>
+      <w:pPr>
+        <w:pStyle w:val="Normal"/>
+        <w:widowControl/>
+        <w:suppressAutoHyphens w:val="true"/>
+        <w:rPr/>
+      </w:pPr>
+      <w:r>
+        <w:rPr/>
+      </w:r>
+    </w:p>
+    <w:p>
+      <w:pPr>
+        <w:pStyle w:val="Normal"/>
+        <w:widowControl/>
+        <w:suppressAutoHyphens w:val="true"/>
+        <w:rPr/>
+      </w:pPr>
+      <w:r>
+        <w:rPr/>
+        <w:t>Строки для заполнения человеком:</w:t>
+      </w:r>
+    </w:p>
+    <w:p>
+      <w:pPr>
+        <w:pStyle w:val="Normal"/>
+        <w:widowControl/>
+        <w:suppressAutoHyphens w:val="true"/>
+        <w:rPr/>
+      </w:pPr>
+      <w:r>
+        <w:rPr/>
+        <w:t>____________________________________________________________________</w:t>
+      </w:r>
+    </w:p>
+    <w:p>
+      <w:pPr>
+        <w:pStyle w:val="Normal"/>
+        <w:widowControl/>
+        <w:suppressAutoHyphens w:val="true"/>
+        <w:rPr/>
+      </w:pPr>
+      <w:r>
+        <w:rPr/>
+        <w:t>____________________________________________________________________</w:t>
+      </w:r>
+    </w:p>
+    <w:p>
+      <w:pPr>
+        <w:pStyle w:val="Normal"/>
+        <w:widowControl/>
+        <w:suppressAutoHyphens w:val="true"/>
+        <w:rPr/>
+      </w:pPr>
+      <w:r>
+        <w:rPr/>
+        <w:t>____________________________________________________________________</w:t>
+      </w:r>
+    </w:p>
+    <w:p>
+      <w:pPr>
+        <w:pStyle w:val="Normal"/>
+        <w:widowControl/>
+        <w:suppressAutoHyphens w:val="true"/>
+        <w:rPr/>
+      </w:pPr>
+      <w:r>
+        <w:rPr/>
+      </w:r>
+    </w:p>
+    <w:p>
+      <w:pPr>
+        <w:pStyle w:val="Normal"/>
+        <w:widowControl/>
+        <w:suppressAutoHyphens w:val="true"/>
+        <w:rPr/>
+      </w:pPr>
+      <w:r>
+        <w:rPr/>
+      </w:r>
+    </w:p>
+    <w:p>
+      <w:pPr>
+        <w:pStyle w:val="Normal"/>
+        <w:widowControl/>
+        <w:suppressAutoHyphens w:val="true"/>
+        <w:rPr/>
+      </w:pPr>
+      <w:r>
+        <w:rPr/>
+        <w:t>Какая-нибудь дата: «__» ________ 20__ г.</w:t>
+      </w:r>
+    </w:p>
+    <w:p>
+      <w:pPr>
+        <w:pStyle w:val="Normal"/>
+        <w:widowControl/>
+        <w:suppressAutoHyphens w:val="true"/>
+        <w:rPr/>
+      </w:pPr>
+      <w:r>
+        <w:rPr/>
+      </w:r>
+    </w:p>
+    <w:p>
+      <w:pPr>
+        <w:pStyle w:val="Normal"/>
+        <w:widowControl/>
+        <w:suppressAutoHyphens w:val="true"/>
+        <w:rPr/>
+      </w:pPr>
+      <w:r>
+        <w:rPr/>
+        <w:t xml:space="preserve">Учёный секретарь диссовета </w:t>
+      </w:r>
+      <w:r>
+        <w:rPr/>
+        <w:t xml:space="preserve">___ШИФР_СОВЕТА___  </w:t>
+      </w:r>
+      <w:r>
+        <w:rPr/>
+        <w:t xml:space="preserve"> —  </w:t>
+      </w:r>
+      <w:r>
+        <w:rPr/>
+        <w:t xml:space="preserve"> </w:t>
+      </w:r>
+      <w:r>
+        <w:rPr/>
+        <w:t>___Учсекретарь_И_О___</w:t>
+      </w:r>
+    </w:p>
+    <w:p>
+      <w:pPr>
+        <w:pStyle w:val="Normal"/>
+        <w:widowControl/>
+        <w:suppressAutoHyphens w:val="true"/>
+        <w:rPr/>
+      </w:pPr>
+      <w:r>
+        <w:rPr/>
+      </w:r>
+    </w:p>
+    <w:p>
+      <w:pPr>
+        <w:pStyle w:val="Normal"/>
+        <w:widowControl/>
+        <w:suppressAutoHyphens w:val="true"/>
+        <w:rPr/>
+      </w:pPr>
+      <w:r>
+        <w:rPr/>
+        <w:t xml:space="preserve">Обсуждается диссертация ___ФИО_в_родительном_падеже___ по теме «___Тема_диссертации___» на соискание учёной степени ___кандидат_или_доктор___а ___каких_наук___ </w:t>
+      </w:r>
+      <w:r>
+        <w:rPr/>
+        <w:t xml:space="preserve">наук </w:t>
+      </w:r>
+      <w:r>
+        <w:rPr/>
+        <w:t>по специальности ___ШИФР_СПЕЦ___  ___Название_научной_специальности___</w:t>
+      </w:r>
+    </w:p>
+    <w:p>
+      <w:pPr>
+        <w:pStyle w:val="Normal"/>
+        <w:widowControl/>
+        <w:suppressAutoHyphens w:val="true"/>
+        <w:rPr/>
+      </w:pPr>
+      <w:r>
+        <w:rPr/>
+      </w:r>
+    </w:p>
+    <w:p>
+      <w:pPr>
+        <w:pStyle w:val="Normal"/>
+        <w:widowControl/>
+        <w:suppressAutoHyphens w:val="true"/>
+        <w:rPr/>
+      </w:pPr>
+      <w:r>
+        <w:rPr/>
       </w:r>
     </w:p>
     <w:sectPr>
@@ -33,7 +222,7 @@
       <w:pgNumType w:fmt="decimal"/>
       <w:formProt w:val="false"/>
       <w:textDirection w:val="lrTb"/>
-      <w:docGrid w:type="default" w:linePitch="240" w:charSpace="0"/>
+      <w:docGrid w:type="default" w:linePitch="240" w:charSpace="4294961151"/>
     </w:sectPr>
   </w:body>
 </w:document>
@@ -45,7 +234,6 @@
     <w:rPrDefault>
       <w:rPr>
         <w:rFonts w:ascii="Liberation Serif" w:hAnsi="Liberation Serif" w:eastAsia="Noto Sans CJK SC Regular" w:cs="FreeSans"/>
-        <w:sz w:val="20"/>
         <w:szCs w:val="24"/>
         <w:lang w:val="ru-RU" w:eastAsia="zh-CN" w:bidi="hi-IN"/>
       </w:rPr>
@@ -60,34 +248,35 @@
     <w:pPr>
       <w:widowControl/>
       <w:suppressAutoHyphens w:val="true"/>
+      <w:kinsoku w:val="true"/>
+      <w:overflowPunct w:val="true"/>
+      <w:autoSpaceDE w:val="true"/>
       <w:bidi w:val="0"/>
       <w:jc w:val="left"/>
     </w:pPr>
     <w:rPr>
       <w:rFonts w:ascii="Liberation Serif" w:hAnsi="Liberation Serif" w:eastAsia="FreeSans" w:cs="Liberation Serif"/>
       <w:color w:val="000000"/>
-      <w:kern w:val="0"/>
       <w:sz w:val="24"/>
       <w:szCs w:val="24"/>
       <w:lang w:val="ru-RU" w:eastAsia="hi-IN" w:bidi="hi-IN"/>
     </w:rPr>
   </w:style>
-  <w:style w:type="paragraph" w:styleId="Heading">
-    <w:name w:val="Heading"/>
+  <w:style w:type="paragraph" w:styleId="Style14">
+    <w:name w:val="Заголовок"/>
     <w:basedOn w:val="Normal"/>
-    <w:next w:val="TextBody"/>
+    <w:next w:val="Style15"/>
     <w:qFormat/>
     <w:pPr>
-      <w:keepNext w:val="true"/>
+      <w:keepNext/>
       <w:spacing w:before="240" w:after="120"/>
     </w:pPr>
     <w:rPr>
-      <w:rFonts w:ascii="Liberation Sans" w:hAnsi="Liberation Sans" w:eastAsia="Noto Sans CJK SC Regular" w:cs="FreeSans"/>
+      <w:rFonts w:ascii="Liberation Sans" w:hAnsi="Liberation Sans" w:eastAsia="FreeSans"/>
       <w:sz w:val="28"/>
-      <w:szCs w:val="28"/>
-    </w:rPr>
-  </w:style>
-  <w:style w:type="paragraph" w:styleId="TextBody">
+    </w:rPr>
+  </w:style>
+  <w:style w:type="paragraph" w:styleId="Style15">
     <w:name w:val="Body Text"/>
     <w:basedOn w:val="Normal"/>
     <w:pPr>
@@ -95,9 +284,9 @@
     </w:pPr>
     <w:rPr/>
   </w:style>
-  <w:style w:type="paragraph" w:styleId="List">
+  <w:style w:type="paragraph" w:styleId="Style16">
     <w:name w:val="List"/>
-    <w:basedOn w:val="TextBody"/>
+    <w:basedOn w:val="Style15"/>
     <w:pPr>
       <w:spacing w:lineRule="auto" w:line="288" w:before="0" w:after="140"/>
     </w:pPr>
@@ -105,7 +294,7 @@
       <w:rFonts w:eastAsia="FreeSans"/>
     </w:rPr>
   </w:style>
-  <w:style w:type="paragraph" w:styleId="Caption">
+  <w:style w:type="paragraph" w:styleId="Style17">
     <w:name w:val="Caption"/>
     <w:basedOn w:val="Normal"/>
     <w:qFormat/>
@@ -118,31 +307,7 @@
       <w:sz w:val="24"/>
     </w:rPr>
   </w:style>
-  <w:style w:type="paragraph" w:styleId="Index">
-    <w:name w:val="Index"/>
-    <w:basedOn w:val="Normal"/>
-    <w:qFormat/>
-    <w:pPr>
-      <w:suppressLineNumbers/>
-    </w:pPr>
-    <w:rPr>
-      <w:rFonts w:cs="FreeSans"/>
-    </w:rPr>
-  </w:style>
-  <w:style w:type="paragraph" w:styleId="Style14">
-    <w:name w:val="Заголовок"/>
-    <w:basedOn w:val="Normal"/>
-    <w:qFormat/>
-    <w:pPr>
-      <w:keepNext w:val="true"/>
-      <w:spacing w:before="240" w:after="120"/>
-    </w:pPr>
-    <w:rPr>
-      <w:rFonts w:ascii="Liberation Sans" w:hAnsi="Liberation Sans" w:eastAsia="FreeSans"/>
-      <w:sz w:val="28"/>
-    </w:rPr>
-  </w:style>
-  <w:style w:type="paragraph" w:styleId="Style15">
+  <w:style w:type="paragraph" w:styleId="Style18">
     <w:name w:val="Указатель"/>
     <w:basedOn w:val="Normal"/>
     <w:qFormat/>

</xml_diff>